<commit_message>
Added the memory usage and everyone's names and net IDs
</commit_message>
<xml_diff>
--- a/src/axh190002/lp3 writeup.docx
+++ b/src/axh190002/lp3 writeup.docx
@@ -4,22 +4,28 @@
   <w:body>
     <w:p>
       <w:r>
-        <w:t>---</w:t>
+        <w:t>Adarsh Raghupati   axh190002</w:t>
       </w:r>
     </w:p>
     <w:p>
       <w:r>
-        <w:t>---</w:t>
+        <w:t>Akash Akki         apa190001</w:t>
       </w:r>
     </w:p>
     <w:p>
       <w:r>
-        <w:t>---</w:t>
+        <w:t>Keerti Keerti      kxk190012</w:t>
       </w:r>
     </w:p>
     <w:p>
       <w:r>
-        <w:t>Stewart Cannon (sjc160330)</w:t>
+        <w:t xml:space="preserve">Stewart </w:t>
+      </w:r>
+      <w:r>
+        <w:t>C</w:t>
+      </w:r>
+      <w:r>
+        <w:t>annon     sjc160330</w:t>
       </w:r>
     </w:p>
     <w:p>
@@ -62,6 +68,9 @@
       <w:r>
         <w:t>when the number of elements doubled.</w:t>
       </w:r>
+      <w:r>
+        <w:t xml:space="preserve"> Memory use for the skip list was also generally between 45% and 65% over the tests.</w:t>
+      </w:r>
     </w:p>
     <w:p>
       <w:r>
@@ -83,6 +92,9 @@
       <w:r>
         <w:t xml:space="preserve"> This could be due to the logarithmic worst case runtime given by a balanced tree structure.</w:t>
       </w:r>
+      <w:r>
+        <w:t xml:space="preserve"> The memory for the red black tree also fluctuated between 45% and 78% memory use, with two values being close at 73% and 78%.</w:t>
+      </w:r>
     </w:p>
     <w:p>
       <w:r>
@@ -113,6 +125,9 @@
       <w:r>
         <w:t>16 and 32 million.</w:t>
       </w:r>
+      <w:r>
+        <w:t xml:space="preserve"> The memory usage of TreeSet showed a higher utilization of 85% and 65% for 4 and 8 million, while the utilization for 16 and 32 million was only 31% and 39%.</w:t>
+      </w:r>
     </w:p>
     <w:p>
       <w:r>
@@ -133,6 +148,9 @@
       </w:r>
       <w:r>
         <w:t>still the fastest of the three.</w:t>
+      </w:r>
+      <w:r>
+        <w:t xml:space="preserve"> Looking at memory usage, the values seen seemed unstable, however the TreeSet data structure consistently used less amounts of memory than the other structures at higher numbers of elements.</w:t>
       </w:r>
       <w:bookmarkStart w:id="0" w:name="_GoBack"/>
       <w:bookmarkEnd w:id="0"/>
@@ -865,6 +883,7 @@
     <w:lsdException w:name="HTML Sample" w:semiHidden="1" w:unhideWhenUsed="1"/>
     <w:lsdException w:name="HTML Typewriter" w:semiHidden="1" w:unhideWhenUsed="1"/>
     <w:lsdException w:name="HTML Variable" w:semiHidden="1" w:unhideWhenUsed="1"/>
+    <w:lsdException w:name="Normal Table" w:semiHidden="1" w:unhideWhenUsed="1"/>
     <w:lsdException w:name="annotation subject" w:semiHidden="1" w:unhideWhenUsed="1"/>
     <w:lsdException w:name="No List" w:semiHidden="1" w:unhideWhenUsed="1"/>
     <w:lsdException w:name="Outline List 1" w:semiHidden="1" w:unhideWhenUsed="1"/>
@@ -910,9 +929,11 @@
     <w:lsdException w:name="Table Subtle 1" w:semiHidden="1" w:unhideWhenUsed="1"/>
     <w:lsdException w:name="Table Subtle 2" w:semiHidden="1" w:unhideWhenUsed="1"/>
     <w:lsdException w:name="Table Web 1" w:semiHidden="1" w:unhideWhenUsed="1"/>
+    <w:lsdException w:name="Table Web 2" w:semiHidden="1" w:unhideWhenUsed="1"/>
     <w:lsdException w:name="Table Web 3" w:semiHidden="1" w:unhideWhenUsed="1"/>
     <w:lsdException w:name="Balloon Text" w:semiHidden="1" w:unhideWhenUsed="1"/>
     <w:lsdException w:name="Table Grid" w:uiPriority="39"/>
+    <w:lsdException w:name="Table Theme" w:semiHidden="1" w:unhideWhenUsed="1"/>
     <w:lsdException w:name="Placeholder Text" w:semiHidden="1"/>
     <w:lsdException w:name="No Spacing" w:uiPriority="1" w:qFormat="1"/>
     <w:lsdException w:name="Light Shading" w:uiPriority="60"/>

</xml_diff>